<commit_message>
ca TTS + SMS
</commit_message>
<xml_diff>
--- a/Dokumentation/Dokumentation Norbert.docx
+++ b/Dokumentation/Dokumentation Norbert.docx
@@ -47,6 +47,39 @@
     </w:p>
     <w:p>
       <w:pPr>
+        <w:rPr>
+          <w:lang w:eastAsia="de-DE"/>
+        </w:rPr>
+      </w:pPr>
+    </w:p>
+    <w:p>
+      <w:pPr>
+        <w:jc w:val="both"/>
+        <w:rPr>
+          <w:lang w:eastAsia="de-DE"/>
+        </w:rPr>
+      </w:pPr>
+      <w:r>
+        <w:rPr>
+          <w:lang w:eastAsia="de-DE"/>
+        </w:rPr>
+        <w:t>Das Lieferantenmanagementsystem ermöglicht die Kommunikation zwischen Marktleiter und Lieferanten</w:t>
+      </w:r>
+      <w:r>
+        <w:rPr>
+          <w:lang w:eastAsia="de-DE"/>
+        </w:rPr>
+        <w:t xml:space="preserve">. </w:t>
+      </w:r>
+      <w:r>
+        <w:rPr>
+          <w:lang w:eastAsia="de-DE"/>
+        </w:rPr>
+        <w:t>Es gibt mehrere Möglichkeiten, wie Marktleiter und Lieferant in Kontakt treten können, wie in den folgenden Kapiteln dargestellt.</w:t>
+      </w:r>
+    </w:p>
+    <w:p>
+      <w:pPr>
         <w:spacing w:after="0" w:line="240" w:lineRule="auto"/>
         <w:textAlignment w:val="baseline"/>
         <w:rPr>
@@ -75,8 +108,118 @@
     </w:p>
     <w:p>
       <w:pPr>
+        <w:pStyle w:val="berschrift3"/>
+        <w:rPr>
+          <w:rFonts w:eastAsia="Times New Roman"/>
+          <w:lang w:eastAsia="de-DE"/>
+        </w:rPr>
+      </w:pPr>
+    </w:p>
+    <w:p>
+      <w:pPr>
+        <w:rPr>
+          <w:rFonts w:eastAsia="Times New Roman"/>
+          <w:lang w:eastAsia="de-DE"/>
+        </w:rPr>
+      </w:pPr>
+      <w:r>
+        <w:rPr>
+          <w:lang w:eastAsia="de-DE"/>
+        </w:rPr>
+        <w:t>Der Marktleiter kann Nach</w:t>
+      </w:r>
+      <w:r>
+        <w:rPr>
+          <w:lang w:eastAsia="de-DE"/>
+        </w:rPr>
+        <w:t xml:space="preserve">richten an einen oder mehrere Lieferanten schicken. </w:t>
+      </w:r>
+      <w:r>
+        <w:rPr>
+          <w:lang w:eastAsia="de-DE"/>
+        </w:rPr>
+        <w:t xml:space="preserve">Diese Nachricht wird den Lieferanten in der Lieferanten-App bei der nächsten Anmeldung angezeigt. </w:t>
+      </w:r>
+      <w:r>
+        <w:rPr>
+          <w:lang w:eastAsia="de-DE"/>
+        </w:rPr>
+        <w:t>Es zudem möglich, Standorte auszuwählen, an denen die entsprechende Nachricht angezeigt werden soll (Abbildung x).</w:t>
+      </w:r>
+    </w:p>
+    <w:p>
+      <w:pPr>
+        <w:pStyle w:val="berschrift3"/>
+        <w:jc w:val="center"/>
+      </w:pPr>
+      <w:r>
+        <w:rPr>
+          <w:rFonts w:eastAsia="Times New Roman"/>
+          <w:lang w:eastAsia="de-DE"/>
+        </w:rPr>
+        <w:drawing>
+          <wp:inline distT="0" distB="0" distL="0" distR="0" wp14:anchorId="01718912" wp14:editId="7BA4320E">
+            <wp:extent cx="5760720" cy="3909695"/>
+            <wp:effectExtent l="0" t="0" r="0" b="0"/>
+            <wp:docPr id="1" name="Grafik 1"/>
+            <wp:cNvGraphicFramePr>
+              <a:graphicFrameLocks xmlns:a="http://schemas.openxmlformats.org/drawingml/2006/main" noChangeAspect="1"/>
+            </wp:cNvGraphicFramePr>
+            <a:graphic xmlns:a="http://schemas.openxmlformats.org/drawingml/2006/main">
+              <a:graphicData uri="http://schemas.openxmlformats.org/drawingml/2006/picture">
+                <pic:pic xmlns:pic="http://schemas.openxmlformats.org/drawingml/2006/picture">
+                  <pic:nvPicPr>
+                    <pic:cNvPr id="1" name=""/>
+                    <pic:cNvPicPr/>
+                  </pic:nvPicPr>
+                  <pic:blipFill>
+                    <a:blip r:embed="rId8"/>
+                    <a:stretch>
+                      <a:fillRect/>
+                    </a:stretch>
+                  </pic:blipFill>
+                  <pic:spPr>
+                    <a:xfrm>
+                      <a:off x="0" y="0"/>
+                      <a:ext cx="5760720" cy="3909695"/>
+                    </a:xfrm>
+                    <a:prstGeom prst="rect">
+                      <a:avLst/>
+                    </a:prstGeom>
+                  </pic:spPr>
+                </pic:pic>
+              </a:graphicData>
+            </a:graphic>
+          </wp:inline>
+        </w:drawing>
+      </w:r>
+    </w:p>
+    <w:p>
+      <w:pPr>
+        <w:pStyle w:val="Beschriftung"/>
+        <w:jc w:val="center"/>
+        <w:rPr>
+          <w:lang w:eastAsia="de-DE"/>
+        </w:rPr>
+      </w:pPr>
+      <w:r>
+        <w:t xml:space="preserve">Abbildung </w:t>
+      </w:r>
+      <w:fldSimple w:instr=" SEQ Abbildung \* ARABIC ">
+        <w:r>
+          <w:rPr>
+            <w:noProof/>
+          </w:rPr>
+          <w:t>1</w:t>
+        </w:r>
+      </w:fldSimple>
+      <w:r>
+        <w:t>: Nachricht an Lieferanten</w:t>
+      </w:r>
+    </w:p>
+    <w:p>
+      <w:pPr>
         <w:spacing w:after="0" w:line="240" w:lineRule="auto"/>
-        <w:ind w:left="1440"/>
         <w:rPr>
           <w:rFonts w:ascii="Times New Roman" w:eastAsia="Times New Roman" w:hAnsi="Times New Roman" w:cs="Times New Roman"/>
           <w:sz w:val="24"/>
@@ -84,16 +227,6 @@
           <w:lang w:eastAsia="de-DE"/>
         </w:rPr>
       </w:pPr>
-      <w:r>
-        <w:rPr>
-          <w:rFonts w:ascii="Times New Roman" w:eastAsia="Times New Roman" w:hAnsi="Times New Roman" w:cs="Times New Roman"/>
-          <w:color w:val="000000"/>
-          <w:sz w:val="24"/>
-          <w:szCs w:val="24"/>
-          <w:lang w:eastAsia="de-DE"/>
-        </w:rPr>
-        <w:t xml:space="preserve">    </w:t>
-      </w:r>
     </w:p>
     <w:p>
       <w:pPr>
@@ -108,6 +241,212 @@
     </w:p>
     <w:p>
       <w:pPr>
+        <w:spacing w:after="0" w:line="240" w:lineRule="auto"/>
+        <w:rPr>
+          <w:rFonts w:ascii="Times New Roman" w:eastAsia="Times New Roman" w:hAnsi="Times New Roman" w:cs="Times New Roman"/>
+          <w:sz w:val="24"/>
+          <w:szCs w:val="24"/>
+          <w:lang w:eastAsia="de-DE"/>
+        </w:rPr>
+      </w:pPr>
+    </w:p>
+    <w:p>
+      <w:pPr>
+        <w:spacing w:after="0" w:line="240" w:lineRule="auto"/>
+        <w:rPr>
+          <w:rFonts w:ascii="Times New Roman" w:eastAsia="Times New Roman" w:hAnsi="Times New Roman" w:cs="Times New Roman"/>
+          <w:sz w:val="24"/>
+          <w:szCs w:val="24"/>
+          <w:lang w:eastAsia="de-DE"/>
+        </w:rPr>
+      </w:pPr>
+    </w:p>
+    <w:p>
+      <w:pPr>
+        <w:spacing w:after="0" w:line="240" w:lineRule="auto"/>
+        <w:rPr>
+          <w:rFonts w:ascii="Times New Roman" w:eastAsia="Times New Roman" w:hAnsi="Times New Roman" w:cs="Times New Roman"/>
+          <w:sz w:val="24"/>
+          <w:szCs w:val="24"/>
+          <w:lang w:eastAsia="de-DE"/>
+        </w:rPr>
+      </w:pPr>
+    </w:p>
+    <w:p>
+      <w:pPr>
+        <w:spacing w:after="0" w:line="240" w:lineRule="auto"/>
+        <w:rPr>
+          <w:rFonts w:ascii="Times New Roman" w:eastAsia="Times New Roman" w:hAnsi="Times New Roman" w:cs="Times New Roman"/>
+          <w:sz w:val="24"/>
+          <w:szCs w:val="24"/>
+          <w:lang w:eastAsia="de-DE"/>
+        </w:rPr>
+      </w:pPr>
+    </w:p>
+    <w:p>
+      <w:pPr>
+        <w:rPr>
+          <w:lang w:eastAsia="de-DE"/>
+        </w:rPr>
+      </w:pPr>
+      <w:r>
+        <w:rPr>
+          <w:lang w:eastAsia="de-DE"/>
+        </w:rPr>
+        <w:lastRenderedPageBreak/>
+        <w:t xml:space="preserve">Es ist möglich, die Nachrichten an die Lieferanten zu formatieren, so können beispielsweise Textabschnitte hervorgehoben, Auflistungen und Links eingefügt werden. </w:t>
+      </w:r>
+    </w:p>
+    <w:p>
+      <w:pPr>
+        <w:keepNext/>
+        <w:spacing w:after="0" w:line="240" w:lineRule="auto"/>
+        <w:jc w:val="center"/>
+      </w:pPr>
+      <w:r>
+        <w:rPr>
+          <w:rFonts w:ascii="Times New Roman" w:eastAsia="Times New Roman" w:hAnsi="Times New Roman" w:cs="Times New Roman"/>
+          <w:sz w:val="24"/>
+          <w:szCs w:val="24"/>
+          <w:lang w:eastAsia="de-DE"/>
+        </w:rPr>
+        <w:drawing>
+          <wp:inline distT="0" distB="0" distL="0" distR="0" wp14:anchorId="1F0B882D" wp14:editId="1873D88D">
+            <wp:extent cx="5760720" cy="3909695"/>
+            <wp:effectExtent l="0" t="0" r="0" b="0"/>
+            <wp:docPr id="6" name="Grafik 6"/>
+            <wp:cNvGraphicFramePr>
+              <a:graphicFrameLocks xmlns:a="http://schemas.openxmlformats.org/drawingml/2006/main" noChangeAspect="1"/>
+            </wp:cNvGraphicFramePr>
+            <a:graphic xmlns:a="http://schemas.openxmlformats.org/drawingml/2006/main">
+              <a:graphicData uri="http://schemas.openxmlformats.org/drawingml/2006/picture">
+                <pic:pic xmlns:pic="http://schemas.openxmlformats.org/drawingml/2006/picture">
+                  <pic:nvPicPr>
+                    <pic:cNvPr id="1" name=""/>
+                    <pic:cNvPicPr/>
+                  </pic:nvPicPr>
+                  <pic:blipFill>
+                    <a:blip r:embed="rId9"/>
+                    <a:stretch>
+                      <a:fillRect/>
+                    </a:stretch>
+                  </pic:blipFill>
+                  <pic:spPr>
+                    <a:xfrm>
+                      <a:off x="0" y="0"/>
+                      <a:ext cx="5760720" cy="3909695"/>
+                    </a:xfrm>
+                    <a:prstGeom prst="rect">
+                      <a:avLst/>
+                    </a:prstGeom>
+                  </pic:spPr>
+                </pic:pic>
+              </a:graphicData>
+            </a:graphic>
+          </wp:inline>
+        </w:drawing>
+      </w:r>
+    </w:p>
+    <w:p>
+      <w:pPr>
+        <w:pStyle w:val="Beschriftung"/>
+        <w:jc w:val="center"/>
+        <w:rPr>
+          <w:rFonts w:ascii="Times New Roman" w:eastAsia="Times New Roman" w:hAnsi="Times New Roman" w:cs="Times New Roman"/>
+          <w:sz w:val="24"/>
+          <w:szCs w:val="24"/>
+          <w:lang w:eastAsia="de-DE"/>
+        </w:rPr>
+      </w:pPr>
+      <w:r>
+        <w:t xml:space="preserve">Abbildung </w:t>
+      </w:r>
+      <w:fldSimple w:instr=" SEQ Abbildung \* ARABIC ">
+        <w:r>
+          <w:rPr>
+            <w:noProof/>
+          </w:rPr>
+          <w:t>2</w:t>
+        </w:r>
+      </w:fldSimple>
+      <w:r>
+        <w:t>: Gesendete Nachrichten</w:t>
+      </w:r>
+    </w:p>
+    <w:p>
+      <w:pPr>
+        <w:rPr>
+          <w:lang w:eastAsia="de-DE"/>
+        </w:rPr>
+      </w:pPr>
+      <w:r>
+        <w:rPr>
+          <w:lang w:eastAsia="de-DE"/>
+        </w:rPr>
+        <w:br/>
+        <w:t xml:space="preserve">Eine Liste aller gesendeten Nachrichten kann in der Administrations-Oberfläche aufgerufen werden (Abbildung x). </w:t>
+      </w:r>
+      <w:r>
+        <w:rPr>
+          <w:lang w:eastAsia="de-DE"/>
+        </w:rPr>
+        <w:t xml:space="preserve"> </w:t>
+      </w:r>
+      <w:r>
+        <w:rPr>
+          <w:lang w:eastAsia="de-DE"/>
+        </w:rPr>
+        <w:t xml:space="preserve">Es ist ersichtlich, ob eine Nachricht </w:t>
+      </w:r>
+      <w:r>
+        <w:rPr>
+          <w:lang w:eastAsia="de-DE"/>
+        </w:rPr>
+        <w:t>bereits von den Liefranten</w:t>
+      </w:r>
+      <w:r>
+        <w:rPr>
+          <w:lang w:eastAsia="de-DE"/>
+        </w:rPr>
+        <w:t xml:space="preserve"> gelesen wurde. </w:t>
+      </w:r>
+      <w:r>
+        <w:rPr>
+          <w:lang w:eastAsia="de-DE"/>
+        </w:rPr>
+        <w:t xml:space="preserve">Zudem kann eine versehentlich versendete Nachricht jederzeit gelöscht werden. </w:t>
+      </w:r>
+      <w:r>
+        <w:rPr>
+          <w:lang w:eastAsia="de-DE"/>
+        </w:rPr>
+        <w:t xml:space="preserve">Die Nachricht wird dann nicht mehr in der Lieferanten-App angezeigt. </w:t>
+      </w:r>
+    </w:p>
+    <w:p>
+      <w:pPr>
+        <w:spacing w:after="0" w:line="240" w:lineRule="auto"/>
+        <w:rPr>
+          <w:rFonts w:ascii="Times New Roman" w:eastAsia="Times New Roman" w:hAnsi="Times New Roman" w:cs="Times New Roman"/>
+          <w:sz w:val="24"/>
+          <w:szCs w:val="24"/>
+          <w:lang w:eastAsia="de-DE"/>
+        </w:rPr>
+      </w:pPr>
+    </w:p>
+    <w:p>
+      <w:pPr>
+        <w:spacing w:after="0" w:line="240" w:lineRule="auto"/>
+        <w:rPr>
+          <w:rFonts w:ascii="Times New Roman" w:eastAsia="Times New Roman" w:hAnsi="Times New Roman" w:cs="Times New Roman"/>
+          <w:sz w:val="24"/>
+          <w:szCs w:val="24"/>
+          <w:lang w:eastAsia="de-DE"/>
+        </w:rPr>
+      </w:pPr>
+    </w:p>
+    <w:p>
+      <w:pPr>
         <w:pStyle w:val="berschrift3"/>
         <w:rPr>
           <w:rFonts w:eastAsia="Times New Roman"/>
@@ -121,18 +460,43 @@
         </w:rPr>
         <w:t>Lieferant an Marktleiter</w:t>
       </w:r>
-    </w:p>
-    <w:p>
-      <w:pPr>
-        <w:rPr>
-          <w:lang w:eastAsia="de-DE"/>
-        </w:rPr>
-      </w:pPr>
+      <w:r>
+        <w:rPr>
+          <w:rFonts w:eastAsia="Times New Roman"/>
+          <w:lang w:eastAsia="de-DE"/>
+        </w:rPr>
+        <w:br/>
+      </w:r>
+    </w:p>
+    <w:p>
+      <w:pPr>
+        <w:rPr>
+          <w:lang w:eastAsia="de-DE"/>
+        </w:rPr>
+      </w:pPr>
+      <w:r>
+        <w:rPr>
+          <w:lang w:eastAsia="de-DE"/>
+        </w:rPr>
+        <w:t>Lieferanten können mithilfe der Lieferanten-App Kontakt zu den jeweiligen Marktleiter aufnehmen, zudem werden die Marktleiter automatisch über die Ankunft von Lieferanten informiert, wie in den folgenden Kapiteln näher beschrieben.</w:t>
+      </w:r>
     </w:p>
     <w:p>
       <w:pPr>
         <w:pStyle w:val="berschrift4"/>
         <w:rPr>
+          <w:rFonts w:asciiTheme="minorHAnsi" w:eastAsiaTheme="minorHAnsi" w:hAnsiTheme="minorHAnsi" w:cstheme="minorBidi"/>
+          <w:i w:val="0"/>
+          <w:iCs w:val="0"/>
+          <w:color w:val="auto"/>
+          <w:lang w:eastAsia="de-DE"/>
+        </w:rPr>
+      </w:pPr>
+    </w:p>
+    <w:p>
+      <w:pPr>
+        <w:pStyle w:val="berschrift4"/>
+        <w:rPr>
           <w:rFonts w:eastAsia="Times New Roman"/>
           <w:lang w:eastAsia="de-DE"/>
         </w:rPr>
@@ -142,30 +506,250 @@
           <w:rFonts w:eastAsia="Times New Roman"/>
           <w:lang w:eastAsia="de-DE"/>
         </w:rPr>
-        <w:t xml:space="preserve">    </w:t>
+        <w:t>A</w:t>
       </w:r>
       <w:r>
         <w:rPr>
           <w:rFonts w:eastAsia="Times New Roman"/>
           <w:lang w:eastAsia="de-DE"/>
         </w:rPr>
-        <w:t>A</w:t>
+        <w:t>utomatischer Anruf</w:t>
       </w:r>
       <w:r>
         <w:rPr>
           <w:rFonts w:eastAsia="Times New Roman"/>
           <w:lang w:eastAsia="de-DE"/>
         </w:rPr>
-        <w:t>utomatischer Anruf</w:t>
-      </w:r>
-    </w:p>
-    <w:p>
-      <w:pPr>
-        <w:rPr>
-          <w:lang w:eastAsia="de-DE"/>
-        </w:rPr>
-      </w:pPr>
-    </w:p>
+        <w:t xml:space="preserve"> und SMS-</w:t>
+      </w:r>
+      <w:r>
+        <w:rPr>
+          <w:rFonts w:eastAsia="Times New Roman"/>
+          <w:lang w:eastAsia="de-DE"/>
+        </w:rPr>
+        <w:t>Benachrichtigung</w:t>
+      </w:r>
+    </w:p>
+    <w:p>
+      <w:pPr>
+        <w:rPr>
+          <w:lang w:eastAsia="de-DE"/>
+        </w:rPr>
+      </w:pPr>
+    </w:p>
+    <w:p>
+      <w:pPr>
+        <w:jc w:val="both"/>
+        <w:rPr>
+          <w:lang w:eastAsia="de-DE"/>
+        </w:rPr>
+      </w:pPr>
+      <w:r>
+        <w:rPr>
+          <w:lang w:eastAsia="de-DE"/>
+        </w:rPr>
+        <w:t xml:space="preserve">Sobald sich ein Lieferant am Terminal angemeldet hat, </w:t>
+      </w:r>
+      <w:r>
+        <w:rPr>
+          <w:lang w:eastAsia="de-DE"/>
+        </w:rPr>
+        <w:t xml:space="preserve">wird </w:t>
+      </w:r>
+      <w:r>
+        <w:rPr>
+          <w:lang w:eastAsia="de-DE"/>
+        </w:rPr>
+        <w:t xml:space="preserve">die </w:t>
+      </w:r>
+      <w:r>
+        <w:rPr>
+          <w:lang w:eastAsia="de-DE"/>
+        </w:rPr>
+        <w:t>Option angeboten</w:t>
+      </w:r>
+      <w:r>
+        <w:rPr>
+          <w:lang w:eastAsia="de-DE"/>
+        </w:rPr>
+        <w:t>, dass der Marktleiter automatisch per Text-</w:t>
+      </w:r>
+      <w:r>
+        <w:rPr>
+          <w:lang w:eastAsia="de-DE"/>
+        </w:rPr>
+        <w:t>t</w:t>
+      </w:r>
+      <w:r>
+        <w:rPr>
+          <w:lang w:eastAsia="de-DE"/>
+        </w:rPr>
+        <w:t>o-Speech</w:t>
+      </w:r>
+      <w:r>
+        <w:rPr>
+          <w:lang w:eastAsia="de-DE"/>
+        </w:rPr>
+        <w:t>-</w:t>
+      </w:r>
+      <w:r>
+        <w:rPr>
+          <w:lang w:eastAsia="de-DE"/>
+        </w:rPr>
+        <w:t xml:space="preserve">Anruf </w:t>
+      </w:r>
+      <w:r>
+        <w:rPr>
+          <w:lang w:eastAsia="de-DE"/>
+        </w:rPr>
+        <w:t xml:space="preserve">oder per SMS </w:t>
+      </w:r>
+      <w:r>
+        <w:rPr>
+          <w:lang w:eastAsia="de-DE"/>
+        </w:rPr>
+        <w:t>über die Ankunft informiert wird</w:t>
+      </w:r>
+      <w:r>
+        <w:rPr>
+          <w:lang w:eastAsia="de-DE"/>
+        </w:rPr>
+        <w:t>.</w:t>
+      </w:r>
+      <w:r>
+        <w:rPr>
+          <w:lang w:eastAsia="de-DE"/>
+        </w:rPr>
+        <w:t xml:space="preserve">  Die Telefonnummer lässt sich in der Administrations-Oberflache eintragen. Zudem kann der Marktleiter auswählen, ob er per Anruf</w:t>
+      </w:r>
+      <w:r>
+        <w:rPr>
+          <w:lang w:eastAsia="de-DE"/>
+        </w:rPr>
+        <w:t xml:space="preserve">, per SMS </w:t>
+      </w:r>
+      <w:r>
+        <w:rPr>
+          <w:lang w:eastAsia="de-DE"/>
+        </w:rPr>
+        <w:t>oder b</w:t>
+      </w:r>
+      <w:r>
+        <w:rPr>
+          <w:lang w:eastAsia="de-DE"/>
+        </w:rPr>
+        <w:t>eidem informiert werden möchte (Abbildung x)</w:t>
+      </w:r>
+    </w:p>
+    <w:p>
+      <w:pPr>
+        <w:jc w:val="both"/>
+        <w:rPr>
+          <w:lang w:eastAsia="de-DE"/>
+        </w:rPr>
+      </w:pPr>
+      <w:r>
+        <w:lastRenderedPageBreak/>
+        <w:t xml:space="preserve">Der Marktleiter erhält bei aktivierter Checkbox nach der Anmeldung einen Anruf. Sobald er den Anruf entgegennimmt, wird Name und Firma des Lieferanten vorgelesen. </w:t>
+      </w:r>
+      <w:r>
+        <w:t xml:space="preserve">Diese Informationen können falls gewünscht auch per SMS verschickt werden. </w:t>
+      </w:r>
+      <w:r>
+        <w:t>Der Marktleiter wird somit zeitnah über die Ankunft eines Lieferanten informiert, und kann entsprechen den jeweiligen Umständen reagieren.</w:t>
+      </w:r>
+      <w:r>
+        <w:rPr>
+          <w:lang w:eastAsia="de-DE"/>
+        </w:rPr>
+        <w:t xml:space="preserve"> </w:t>
+      </w:r>
+    </w:p>
+    <w:p>
+      <w:pPr>
+        <w:jc w:val="both"/>
+        <w:rPr>
+          <w:sz w:val="2"/>
+          <w:lang w:eastAsia="de-DE"/>
+        </w:rPr>
+      </w:pPr>
+    </w:p>
+    <w:p>
+      <w:pPr>
+        <w:jc w:val="center"/>
+      </w:pPr>
+      <w:r>
+        <w:rPr>
+          <w:lang w:eastAsia="de-DE"/>
+        </w:rPr>
+        <w:drawing>
+          <wp:inline distT="0" distB="0" distL="0" distR="0" wp14:anchorId="4CAA9B7E" wp14:editId="481C0E5C">
+            <wp:extent cx="3010320" cy="2324424"/>
+            <wp:effectExtent l="0" t="0" r="0" b="0"/>
+            <wp:docPr id="3" name="Grafik 3"/>
+            <wp:cNvGraphicFramePr>
+              <a:graphicFrameLocks xmlns:a="http://schemas.openxmlformats.org/drawingml/2006/main" noChangeAspect="1"/>
+            </wp:cNvGraphicFramePr>
+            <a:graphic xmlns:a="http://schemas.openxmlformats.org/drawingml/2006/main">
+              <a:graphicData uri="http://schemas.openxmlformats.org/drawingml/2006/picture">
+                <pic:pic xmlns:pic="http://schemas.openxmlformats.org/drawingml/2006/picture">
+                  <pic:nvPicPr>
+                    <pic:cNvPr id="1" name=""/>
+                    <pic:cNvPicPr/>
+                  </pic:nvPicPr>
+                  <pic:blipFill>
+                    <a:blip r:embed="rId10"/>
+                    <a:stretch>
+                      <a:fillRect/>
+                    </a:stretch>
+                  </pic:blipFill>
+                  <pic:spPr>
+                    <a:xfrm>
+                      <a:off x="0" y="0"/>
+                      <a:ext cx="3010320" cy="2324424"/>
+                    </a:xfrm>
+                    <a:prstGeom prst="rect">
+                      <a:avLst/>
+                    </a:prstGeom>
+                  </pic:spPr>
+                </pic:pic>
+              </a:graphicData>
+            </a:graphic>
+          </wp:inline>
+        </w:drawing>
+      </w:r>
+    </w:p>
+    <w:p>
+      <w:pPr>
+        <w:pStyle w:val="Beschriftung"/>
+        <w:jc w:val="center"/>
+      </w:pPr>
+      <w:r>
+        <w:t xml:space="preserve">Abbildung </w:t>
+      </w:r>
+      <w:r>
+        <w:fldChar w:fldCharType="begin"/>
+      </w:r>
+      <w:r>
+        <w:instrText xml:space="preserve"> SEQ Abbildung \* ARABIC </w:instrText>
+      </w:r>
+      <w:r>
+        <w:fldChar w:fldCharType="separate"/>
+      </w:r>
+      <w:r>
+        <w:rPr>
+          <w:noProof/>
+        </w:rPr>
+        <w:t>3</w:t>
+      </w:r>
+      <w:r>
+        <w:fldChar w:fldCharType="end"/>
+      </w:r>
+      <w:r>
+        <w:t>: Automatischer Anruf und SMS</w:t>
+      </w:r>
+    </w:p>
+    <w:p/>
     <w:p>
       <w:pPr>
         <w:pStyle w:val="berschrift4"/>
@@ -179,29 +763,393 @@
           <w:rFonts w:eastAsia="Times New Roman"/>
           <w:lang w:eastAsia="de-DE"/>
         </w:rPr>
-        <w:t>    SMS</w:t>
-      </w:r>
-    </w:p>
-    <w:p>
-      <w:pPr>
-        <w:rPr>
-          <w:lang w:eastAsia="de-DE"/>
-        </w:rPr>
-      </w:pPr>
-    </w:p>
-    <w:p>
-      <w:pPr>
-        <w:pStyle w:val="berschrift4"/>
-      </w:pPr>
-      <w:r>
-        <w:rPr>
-          <w:rFonts w:eastAsia="Times New Roman"/>
-          <w:lang w:eastAsia="de-DE"/>
-        </w:rPr>
-        <w:t>    Anruf</w:t>
+        <w:t>Anruf</w:t>
+      </w:r>
+    </w:p>
+    <w:p>
+      <w:pPr>
+        <w:jc w:val="both"/>
+        <w:rPr>
+          <w:lang w:eastAsia="de-DE"/>
+        </w:rPr>
+      </w:pPr>
+      <w:r>
+        <w:rPr>
+          <w:noProof/>
+        </w:rPr>
+        <mc:AlternateContent>
+          <mc:Choice Requires="wps">
+            <w:drawing>
+              <wp:anchor distT="0" distB="0" distL="114300" distR="114300" simplePos="0" relativeHeight="251660288" behindDoc="1" locked="0" layoutInCell="1" allowOverlap="1" wp14:anchorId="654F234D" wp14:editId="280A2EF8">
+                <wp:simplePos x="0" y="0"/>
+                <wp:positionH relativeFrom="column">
+                  <wp:posOffset>14605</wp:posOffset>
+                </wp:positionH>
+                <wp:positionV relativeFrom="paragraph">
+                  <wp:posOffset>1011943</wp:posOffset>
+                </wp:positionV>
+                <wp:extent cx="2315210" cy="189865"/>
+                <wp:effectExtent l="0" t="0" r="8890" b="635"/>
+                <wp:wrapTight wrapText="bothSides">
+                  <wp:wrapPolygon edited="0">
+                    <wp:start x="0" y="0"/>
+                    <wp:lineTo x="0" y="19505"/>
+                    <wp:lineTo x="21505" y="19505"/>
+                    <wp:lineTo x="21505" y="0"/>
+                    <wp:lineTo x="0" y="0"/>
+                  </wp:wrapPolygon>
+                </wp:wrapTight>
+                <wp:docPr id="5" name="Textfeld 5"/>
+                <wp:cNvGraphicFramePr/>
+                <a:graphic xmlns:a="http://schemas.openxmlformats.org/drawingml/2006/main">
+                  <a:graphicData uri="http://schemas.microsoft.com/office/word/2010/wordprocessingShape">
+                    <wps:wsp>
+                      <wps:cNvSpPr txBox="1"/>
+                      <wps:spPr>
+                        <a:xfrm>
+                          <a:off x="0" y="0"/>
+                          <a:ext cx="2315210" cy="189865"/>
+                        </a:xfrm>
+                        <a:prstGeom prst="rect">
+                          <a:avLst/>
+                        </a:prstGeom>
+                        <a:solidFill>
+                          <a:prstClr val="white"/>
+                        </a:solidFill>
+                        <a:ln>
+                          <a:noFill/>
+                        </a:ln>
+                        <a:effectLst/>
+                      </wps:spPr>
+                      <wps:txbx>
+                        <w:txbxContent>
+                          <w:p>
+                            <w:pPr>
+                              <w:pStyle w:val="Beschriftung"/>
+                              <w:jc w:val="center"/>
+                            </w:pPr>
+                            <w:r>
+                              <w:t xml:space="preserve">Abbildung </w:t>
+                            </w:r>
+                            <w:fldSimple w:instr=" SEQ Abbildung \* ARABIC ">
+                              <w:r>
+                                <w:rPr>
+                                  <w:noProof/>
+                                </w:rPr>
+                                <w:t>4</w:t>
+                              </w:r>
+                            </w:fldSimple>
+                            <w:r>
+                              <w:t>: Anruf-Button</w:t>
+                            </w:r>
+                          </w:p>
+                        </w:txbxContent>
+                      </wps:txbx>
+                      <wps:bodyPr rot="0" spcFirstLastPara="0" vertOverflow="overflow" horzOverflow="overflow" vert="horz" wrap="square" lIns="0" tIns="0" rIns="0" bIns="0" numCol="1" spcCol="0" rtlCol="0" fromWordArt="0" anchor="t" anchorCtr="0" forceAA="0" compatLnSpc="1">
+                        <a:prstTxWarp prst="textNoShape">
+                          <a:avLst/>
+                        </a:prstTxWarp>
+                        <a:noAutofit/>
+                      </wps:bodyPr>
+                    </wps:wsp>
+                  </a:graphicData>
+                </a:graphic>
+                <wp14:sizeRelH relativeFrom="margin">
+                  <wp14:pctWidth>0</wp14:pctWidth>
+                </wp14:sizeRelH>
+                <wp14:sizeRelV relativeFrom="margin">
+                  <wp14:pctHeight>0</wp14:pctHeight>
+                </wp14:sizeRelV>
+              </wp:anchor>
+            </w:drawing>
+          </mc:Choice>
+          <mc:Fallback>
+            <w:pict>
+              <v:shapetype w14:anchorId="654F234D" id="_x0000_t202" coordsize="21600,21600" o:spt="202" path="m,l,21600r21600,l21600,xe">
+                <v:stroke joinstyle="miter"/>
+                <v:path gradientshapeok="t" o:connecttype="rect"/>
+              </v:shapetype>
+              <v:shape id="Textfeld 5" o:spid="_x0000_s1026" type="#_x0000_t202" style="position:absolute;left:0;text-align:left;margin-left:1.15pt;margin-top:79.7pt;width:182.3pt;height:14.95pt;z-index:-251656192;visibility:visible;mso-wrap-style:square;mso-width-percent:0;mso-height-percent:0;mso-wrap-distance-left:9pt;mso-wrap-distance-top:0;mso-wrap-distance-right:9pt;mso-wrap-distance-bottom:0;mso-position-horizontal:absolute;mso-position-horizontal-relative:text;mso-position-vertical:absolute;mso-position-vertical-relative:text;mso-width-percent:0;mso-height-percent:0;mso-width-relative:margin;mso-height-relative:margin;v-text-anchor:top" o:gfxdata="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" stroked="f">
+                <v:textbox inset="0,0,0,0">
+                  <w:txbxContent>
+                    <w:p>
+                      <w:pPr>
+                        <w:pStyle w:val="Beschriftung"/>
+                        <w:jc w:val="center"/>
+                      </w:pPr>
+                      <w:r>
+                        <w:t xml:space="preserve">Abbildung </w:t>
+                      </w:r>
+                      <w:fldSimple w:instr=" SEQ Abbildung \* ARABIC ">
+                        <w:r>
+                          <w:rPr>
+                            <w:noProof/>
+                          </w:rPr>
+                          <w:t>4</w:t>
+                        </w:r>
+                      </w:fldSimple>
+                      <w:r>
+                        <w:t>: Anruf-Button</w:t>
+                      </w:r>
+                    </w:p>
+                  </w:txbxContent>
+                </v:textbox>
+                <w10:wrap type="tight"/>
+              </v:shape>
+            </w:pict>
+          </mc:Fallback>
+        </mc:AlternateContent>
+      </w:r>
+      <w:r>
+        <w:rPr>
+          <w:lang w:eastAsia="de-DE"/>
+        </w:rPr>
+        <w:drawing>
+          <wp:anchor distT="0" distB="0" distL="114300" distR="114300" simplePos="0" relativeHeight="251661312" behindDoc="1" locked="0" layoutInCell="1" allowOverlap="1" wp14:anchorId="4C462630" wp14:editId="3A33CB0A">
+            <wp:simplePos x="0" y="0"/>
+            <wp:positionH relativeFrom="column">
+              <wp:posOffset>13970</wp:posOffset>
+            </wp:positionH>
+            <wp:positionV relativeFrom="paragraph">
+              <wp:posOffset>311150</wp:posOffset>
+            </wp:positionV>
+            <wp:extent cx="2315210" cy="603250"/>
+            <wp:effectExtent l="0" t="0" r="8890" b="6350"/>
+            <wp:wrapTight wrapText="bothSides">
+              <wp:wrapPolygon edited="0">
+                <wp:start x="0" y="0"/>
+                <wp:lineTo x="0" y="21145"/>
+                <wp:lineTo x="21505" y="21145"/>
+                <wp:lineTo x="21505" y="0"/>
+                <wp:lineTo x="0" y="0"/>
+              </wp:wrapPolygon>
+            </wp:wrapTight>
+            <wp:docPr id="9" name="Grafik 9"/>
+            <wp:cNvGraphicFramePr>
+              <a:graphicFrameLocks xmlns:a="http://schemas.openxmlformats.org/drawingml/2006/main" noChangeAspect="1"/>
+            </wp:cNvGraphicFramePr>
+            <a:graphic xmlns:a="http://schemas.openxmlformats.org/drawingml/2006/main">
+              <a:graphicData uri="http://schemas.openxmlformats.org/drawingml/2006/picture">
+                <pic:pic xmlns:pic="http://schemas.openxmlformats.org/drawingml/2006/picture">
+                  <pic:nvPicPr>
+                    <pic:cNvPr id="1" name=""/>
+                    <pic:cNvPicPr/>
+                  </pic:nvPicPr>
+                  <pic:blipFill>
+                    <a:blip r:embed="rId11">
+                      <a:extLst>
+                        <a:ext uri="{28A0092B-C50C-407E-A947-70E740481C1C}">
+                          <a14:useLocalDpi xmlns:a14="http://schemas.microsoft.com/office/drawing/2010/main" val="0"/>
+                        </a:ext>
+                      </a:extLst>
+                    </a:blip>
+                    <a:stretch>
+                      <a:fillRect/>
+                    </a:stretch>
+                  </pic:blipFill>
+                  <pic:spPr>
+                    <a:xfrm>
+                      <a:off x="0" y="0"/>
+                      <a:ext cx="2315210" cy="603250"/>
+                    </a:xfrm>
+                    <a:prstGeom prst="rect">
+                      <a:avLst/>
+                    </a:prstGeom>
+                  </pic:spPr>
+                </pic:pic>
+              </a:graphicData>
+            </a:graphic>
+            <wp14:sizeRelH relativeFrom="margin">
+              <wp14:pctWidth>0</wp14:pctWidth>
+            </wp14:sizeRelH>
+            <wp14:sizeRelV relativeFrom="margin">
+              <wp14:pctHeight>0</wp14:pctHeight>
+            </wp14:sizeRelV>
+          </wp:anchor>
+        </w:drawing>
+      </w:r>
+      <w:r>
+        <w:rPr>
+          <w:lang w:eastAsia="de-DE"/>
+        </w:rPr>
+        <w:t>Für den Fall dass der Lieferant mit dem Marktleiter telefonieren möchte, wird nach erfolgreicher Anmeldun</w:t>
+      </w:r>
+      <w:r>
+        <w:rPr>
+          <w:lang w:eastAsia="de-DE"/>
+        </w:rPr>
+        <w:t xml:space="preserve">g eine entsprechende Schaltfläche angeboten. </w:t>
       </w:r>
       <w:bookmarkStart w:id="0" w:name="_GoBack"/>
       <w:bookmarkEnd w:id="0"/>
+      <w:r>
+        <w:rPr>
+          <w:lang w:eastAsia="de-DE"/>
+        </w:rPr>
+        <w:t xml:space="preserve">Sobald der </w:t>
+      </w:r>
+      <w:r>
+        <w:rPr>
+          <w:lang w:eastAsia="de-DE"/>
+        </w:rPr>
+        <w:t>Lieferant diesen Button antippt, wird eine Voice-over-IP-Anwendung</w:t>
+      </w:r>
+      <w:r>
+        <w:rPr>
+          <w:lang w:eastAsia="de-DE"/>
+        </w:rPr>
+        <w:t xml:space="preserve"> </w:t>
+      </w:r>
+      <w:r>
+        <w:rPr>
+          <w:lang w:eastAsia="de-DE"/>
+        </w:rPr>
+        <w:t xml:space="preserve">mit der in der Administratoren-Datenbank hinterlegten Telefonnummer als Parameter gestartet. </w:t>
+      </w:r>
+      <w:r>
+        <w:rPr>
+          <w:lang w:eastAsia="de-DE"/>
+        </w:rPr>
+        <w:t xml:space="preserve">Der Lieferant kann anschließend direkt über die im Tablet verbauten Mikrofone mit dem Marktleiter telefonieren, und weitere Einzelheiten besprechen. </w:t>
+      </w:r>
+    </w:p>
+    <w:p>
+      <w:pPr>
+        <w:pStyle w:val="berschrift4"/>
+        <w:rPr>
+          <w:rFonts w:eastAsia="Times New Roman"/>
+          <w:lang w:eastAsia="de-DE"/>
+        </w:rPr>
+      </w:pPr>
+    </w:p>
+    <w:p>
+      <w:pPr>
+        <w:pStyle w:val="berschrift4"/>
+        <w:rPr>
+          <w:rFonts w:eastAsia="Times New Roman"/>
+          <w:lang w:eastAsia="de-DE"/>
+        </w:rPr>
+      </w:pPr>
+      <w:r>
+        <w:rPr>
+          <w:rFonts w:eastAsia="Times New Roman"/>
+          <w:lang w:eastAsia="de-DE"/>
+        </w:rPr>
+        <w:t>Notizen</w:t>
+      </w:r>
+    </w:p>
+    <w:p>
+      <w:pPr>
+        <w:rPr>
+          <w:lang w:eastAsia="de-DE"/>
+        </w:rPr>
+      </w:pPr>
+      <w:r>
+        <w:rPr>
+          <w:lang w:eastAsia="de-DE"/>
+        </w:rPr>
+        <w:t>Die Lieferanten können</w:t>
+      </w:r>
+      <w:r>
+        <w:rPr>
+          <w:lang w:eastAsia="de-DE"/>
+        </w:rPr>
+        <w:t xml:space="preserve"> (wie in Kapitel x </w:t>
+      </w:r>
+      <w:r>
+        <w:rPr>
+          <w:lang w:eastAsia="de-DE"/>
+        </w:rPr>
+        <w:t>näher beschrieben) de</w:t>
+      </w:r>
+      <w:r>
+        <w:rPr>
+          <w:lang w:eastAsia="de-DE"/>
+        </w:rPr>
+        <w:t>m Besucherschein</w:t>
+      </w:r>
+      <w:r>
+        <w:rPr>
+          <w:lang w:eastAsia="de-DE"/>
+        </w:rPr>
+        <w:t xml:space="preserve"> Notizen anfügen. </w:t>
+      </w:r>
+      <w:r>
+        <w:rPr>
+          <w:lang w:eastAsia="de-DE"/>
+        </w:rPr>
+        <w:t>Diese Notizen werden dem Marktleiter s</w:t>
+      </w:r>
+      <w:r>
+        <w:rPr>
+          <w:lang w:eastAsia="de-DE"/>
+        </w:rPr>
+        <w:t>eparat als Nachricht geschickt. Der Marktleit</w:t>
+      </w:r>
+      <w:r>
+        <w:rPr>
+          <w:lang w:eastAsia="de-DE"/>
+        </w:rPr>
+        <w:t xml:space="preserve">er wird somit über Besonderheiten </w:t>
+      </w:r>
+      <w:r>
+        <w:rPr>
+          <w:lang w:eastAsia="de-DE"/>
+        </w:rPr>
+        <w:t xml:space="preserve">eines Lieferanten-Besuchs </w:t>
+      </w:r>
+      <w:r>
+        <w:rPr>
+          <w:lang w:eastAsia="de-DE"/>
+        </w:rPr>
+        <w:t xml:space="preserve">informiert. </w:t>
+      </w:r>
+      <w:r>
+        <w:rPr>
+          <w:lang w:eastAsia="de-DE"/>
+        </w:rPr>
+        <w:t xml:space="preserve">Die empfangenen Nachrichten können über die Reiter „Nachrichten“ </w:t>
+      </w:r>
+      <w:r>
+        <w:rPr>
+          <w:lang w:eastAsia="de-DE"/>
+        </w:rPr>
+        <w:sym w:font="Wingdings" w:char="F0E0"/>
+      </w:r>
+      <w:r>
+        <w:rPr>
+          <w:lang w:eastAsia="de-DE"/>
+        </w:rPr>
+        <w:t xml:space="preserve"> „Empfangen“ </w:t>
+      </w:r>
+      <w:r>
+        <w:rPr>
+          <w:lang w:eastAsia="de-DE"/>
+        </w:rPr>
+        <w:t xml:space="preserve">(Abbildung x) </w:t>
+      </w:r>
+      <w:r>
+        <w:rPr>
+          <w:lang w:eastAsia="de-DE"/>
+        </w:rPr>
+        <w:t>eingesehen werden.</w:t>
+      </w:r>
+    </w:p>
+    <w:p>
+      <w:pPr>
+        <w:jc w:val="both"/>
+        <w:rPr>
+          <w:lang w:eastAsia="de-DE"/>
+        </w:rPr>
+      </w:pPr>
+    </w:p>
+    <w:p>
+      <w:pPr>
+        <w:jc w:val="both"/>
+        <w:rPr>
+          <w:lang w:eastAsia="de-DE"/>
+        </w:rPr>
+      </w:pPr>
     </w:p>
     <w:sectPr>
       <w:pgSz w:w="11906" w:h="16838"/>
@@ -1986,7 +2934,7 @@
 </file>
 
 <file path=customXml/itemProps1.xml><?xml version="1.0" encoding="utf-8"?>
-<ds:datastoreItem xmlns:ds="http://schemas.openxmlformats.org/officeDocument/2006/customXml" ds:itemID="{00A40B0C-D58F-4AB6-ABCA-D724D92EBDF7}">
+<ds:datastoreItem xmlns:ds="http://schemas.openxmlformats.org/officeDocument/2006/customXml" ds:itemID="{ED9DDD0C-7922-422E-8F03-80484535FFA9}">
   <ds:schemaRefs>
     <ds:schemaRef ds:uri="http://schemas.openxmlformats.org/officeDocument/2006/bibliography"/>
   </ds:schemaRefs>

</xml_diff>